<commit_message>
Atualização de arquivos e inserção de outros
</commit_message>
<xml_diff>
--- a/python/00_documentacao_apoio/Anotações/Python.docx
+++ b/python/00_documentacao_apoio/Anotações/Python.docx
@@ -3541,16 +3541,7 @@
         <w:t xml:space="preserve"> </w:t>
       </w:r>
       <w:r>
-        <w:t>“</w:t>
-      </w:r>
-      <w:r>
-        <w:t>Uva</w:t>
-      </w:r>
-      <w:r>
-        <w:t>”:</w:t>
-      </w:r>
-      <w:r>
-        <w:t>5}</w:t>
+        <w:t>“Uva”:5}</w:t>
       </w:r>
     </w:p>
     <w:p>
@@ -3587,8 +3578,6 @@
       </w:pPr>
       <w:r>
         <w:tab/>
-      </w:r>
-      <w:r>
         <w:t>“Maca”:20, “Banana”:10, “Laranja”:15,</w:t>
       </w:r>
       <w:r>
@@ -3614,19 +3603,7 @@
       <w:proofErr w:type="spellEnd"/>
       <w:proofErr w:type="gramEnd"/>
       <w:r>
-        <w:t>[</w:t>
-      </w:r>
-      <w:r>
-        <w:t>“</w:t>
-      </w:r>
-      <w:r>
-        <w:t>Banana</w:t>
-      </w:r>
-      <w:r>
-        <w:t>”</w:t>
-      </w:r>
-      <w:r>
-        <w:t>] = 30</w:t>
+        <w:t>[“Banana”] = 30</w:t>
       </w:r>
     </w:p>
     <w:p>
@@ -3663,21 +3640,12 @@
         <w:jc w:val="both"/>
       </w:pPr>
       <w:r>
+        <w:t xml:space="preserve"> “Maca”:20, “Banana”:30, “Laranja”:15,</w:t>
+      </w:r>
+      <w:r>
         <w:t xml:space="preserve"> </w:t>
       </w:r>
       <w:r>
-        <w:t>“Maca”:20, “Banana”:</w:t>
-      </w:r>
-      <w:r>
-        <w:t>30</w:t>
-      </w:r>
-      <w:r>
-        <w:t>, “Laranja”:15,</w:t>
-      </w:r>
-      <w:r>
-        <w:t xml:space="preserve"> </w:t>
-      </w:r>
-      <w:r>
         <w:t>“Uva”:5</w:t>
       </w:r>
     </w:p>
@@ -3696,13 +3664,7 @@
         <w:rPr>
           <w:b/>
         </w:rPr>
-        <w:t>Exemplo02</w:t>
-      </w:r>
-      <w:r>
-        <w:rPr>
-          <w:b/>
-        </w:rPr>
-        <w:t xml:space="preserve">: </w:t>
+        <w:t xml:space="preserve">Exemplo02: </w:t>
       </w:r>
     </w:p>
     <w:p>
@@ -3821,8 +3783,6 @@
           <w:sz w:val="28"/>
         </w:rPr>
       </w:pPr>
-      <w:bookmarkStart w:id="0" w:name="_GoBack"/>
-      <w:bookmarkEnd w:id="0"/>
       <w:r>
         <w:rPr>
           <w:b/>
@@ -3841,6 +3801,9 @@
       <w:pPr>
         <w:spacing w:after="0"/>
         <w:jc w:val="both"/>
+        <w:rPr>
+          <w:b/>
+        </w:rPr>
       </w:pPr>
       <w:r>
         <w:lastRenderedPageBreak/>
@@ -3888,6 +3851,143 @@
         </w:rPr>
         <w:t xml:space="preserve"> pandas</w:t>
       </w:r>
+    </w:p>
+    <w:p>
+      <w:pPr>
+        <w:spacing w:after="0"/>
+        <w:jc w:val="both"/>
+        <w:rPr>
+          <w:b/>
+        </w:rPr>
+      </w:pPr>
+    </w:p>
+    <w:p>
+      <w:pPr>
+        <w:spacing w:after="0"/>
+        <w:jc w:val="both"/>
+      </w:pPr>
+      <w:r>
+        <w:t xml:space="preserve">O </w:t>
+      </w:r>
+      <w:proofErr w:type="spellStart"/>
+      <w:r>
+        <w:t>enumerate</w:t>
+      </w:r>
+      <w:proofErr w:type="spellEnd"/>
+      <w:r>
+        <w:t xml:space="preserve"> retorna dois valores sempre.</w:t>
+      </w:r>
+    </w:p>
+    <w:p>
+      <w:pPr>
+        <w:spacing w:after="0"/>
+        <w:jc w:val="both"/>
+      </w:pPr>
+    </w:p>
+    <w:p>
+      <w:pPr>
+        <w:spacing w:after="0"/>
+        <w:jc w:val="both"/>
+      </w:pPr>
+      <w:r>
+        <w:t xml:space="preserve">Exemplo: </w:t>
+      </w:r>
+    </w:p>
+    <w:p>
+      <w:pPr>
+        <w:spacing w:after="0"/>
+        <w:jc w:val="both"/>
+      </w:pPr>
+    </w:p>
+    <w:p>
+      <w:pPr>
+        <w:spacing w:after="0"/>
+        <w:jc w:val="both"/>
+      </w:pPr>
+      <w:bookmarkStart w:id="0" w:name="_GoBack"/>
+      <w:proofErr w:type="gramStart"/>
+      <w:r>
+        <w:t>carros</w:t>
+      </w:r>
+      <w:proofErr w:type="gramEnd"/>
+      <w:r>
+        <w:t xml:space="preserve"> = [“gol”, “celta”, “</w:t>
+      </w:r>
+      <w:proofErr w:type="spellStart"/>
+      <w:r>
+        <w:t>etios</w:t>
+      </w:r>
+      <w:proofErr w:type="spellEnd"/>
+      <w:r>
+        <w:t>”]</w:t>
+      </w:r>
+    </w:p>
+    <w:p>
+      <w:pPr>
+        <w:spacing w:after="0"/>
+        <w:jc w:val="both"/>
+      </w:pPr>
+    </w:p>
+    <w:p>
+      <w:pPr>
+        <w:spacing w:after="0"/>
+        <w:jc w:val="both"/>
+      </w:pPr>
+      <w:proofErr w:type="gramStart"/>
+      <w:r>
+        <w:t>for</w:t>
+      </w:r>
+      <w:proofErr w:type="gramEnd"/>
+      <w:r>
+        <w:t xml:space="preserve"> </w:t>
+      </w:r>
+      <w:proofErr w:type="spellStart"/>
+      <w:r>
+        <w:t>indice</w:t>
+      </w:r>
+      <w:proofErr w:type="spellEnd"/>
+      <w:r>
+        <w:t xml:space="preserve">, carro in </w:t>
+      </w:r>
+      <w:proofErr w:type="spellStart"/>
+      <w:r>
+        <w:t>enumerate</w:t>
+      </w:r>
+      <w:proofErr w:type="spellEnd"/>
+      <w:r>
+        <w:t>(carros):</w:t>
+      </w:r>
+    </w:p>
+    <w:p>
+      <w:pPr>
+        <w:spacing w:after="0"/>
+        <w:jc w:val="both"/>
+      </w:pPr>
+      <w:r>
+        <w:t xml:space="preserve">      </w:t>
+      </w:r>
+      <w:proofErr w:type="spellStart"/>
+      <w:proofErr w:type="gramStart"/>
+      <w:r>
+        <w:t>print</w:t>
+      </w:r>
+      <w:proofErr w:type="spellEnd"/>
+      <w:r>
+        <w:t>(</w:t>
+      </w:r>
+      <w:proofErr w:type="gramEnd"/>
+      <w:r>
+        <w:t>f”{</w:t>
+      </w:r>
+      <w:proofErr w:type="spellStart"/>
+      <w:r>
+        <w:t>indice</w:t>
+      </w:r>
+      <w:proofErr w:type="spellEnd"/>
+      <w:r>
+        <w:t>}: {carro}”)</w:t>
+      </w:r>
+      <w:bookmarkEnd w:id="0"/>
     </w:p>
     <w:sectPr>
       <w:pgSz w:w="11906" w:h="16838"/>
@@ -4296,6 +4396,7 @@
   <w:style w:type="character" w:default="1" w:styleId="Fontepargpadro">
     <w:name w:val="Default Paragraph Font"/>
     <w:uiPriority w:val="1"/>
+    <w:semiHidden/>
     <w:unhideWhenUsed/>
   </w:style>
   <w:style w:type="table" w:default="1" w:styleId="Tabelanormal">
@@ -4618,7 +4719,7 @@
 </file>
 
 <file path=customXml/itemProps1.xml><?xml version="1.0" encoding="utf-8"?>
-<ds:datastoreItem xmlns:ds="http://schemas.openxmlformats.org/officeDocument/2006/customXml" ds:itemID="{B22E92AB-5D35-4247-85A3-709072B0D645}">
+<ds:datastoreItem xmlns:ds="http://schemas.openxmlformats.org/officeDocument/2006/customXml" ds:itemID="{24B551B7-6928-4265-8BA2-9A2F01E519BF}">
   <ds:schemaRefs>
     <ds:schemaRef ds:uri="http://schemas.openxmlformats.org/officeDocument/2006/bibliography"/>
   </ds:schemaRefs>

</xml_diff>